<commit_message>
added more answers to exploratory assignment
</commit_message>
<xml_diff>
--- a/Exploratory Assignment 1/Report 5.docx
+++ b/Exploratory Assignment 1/Report 5.docx
@@ -11,23 +11,17 @@
           <w:lang w:val="en-IN"/>
         </w:rPr>
       </w:pPr>
+      <w:bookmarkStart w:id="0" w:name="_Hlk40022413"/>
       <w:r>
         <w:rPr>
           <w:sz w:val="56"/>
           <w:szCs w:val="56"/>
           <w:lang w:val="en-IN"/>
         </w:rPr>
-        <w:t>Q</w:t>
-      </w:r>
-      <w:r>
-        <w:rPr>
-          <w:sz w:val="56"/>
-          <w:szCs w:val="56"/>
-          <w:lang w:val="en-IN"/>
-        </w:rPr>
-        <w:t>5</w:t>
-      </w:r>
-    </w:p>
+        <w:t>Q5</w:t>
+      </w:r>
+    </w:p>
+    <w:bookmarkEnd w:id="0"/>
     <w:p>
       <w:pPr>
         <w:rPr>
@@ -95,13 +89,7 @@
         <w:t>Supervised Learning in Quest</w:t>
       </w:r>
       <w:r>
-        <w:t xml:space="preserve"> is a decision tree classifier that can handle both numeric and categorical attributes. SLIQ uses a pre-sorting technique in the tree-growth phase to reduce the cost of evaluating numeric attributes. This sorting procedure is integrated with a breadth-first tree growing strategy to enable SLIQ to classify disk-resident datasets. In addition, SLIQ uses a fast </w:t>
-      </w:r>
-      <w:r>
-        <w:t>sub setting</w:t>
-      </w:r>
-      <w:r>
-        <w:t xml:space="preserve"> algorithm for determining splits for categorical attributes. SLIQ also uses a new tree-pruning algorithm based on the Minimum Description Length principle. This algorithm is inexpensive, and results in compact and accurate trees. The combination of these techniques enables SLIQ to scale for large data sets and classify data sets with a large number of classes, attributes, and examples.</w:t>
+        <w:t xml:space="preserve"> is a decision tree classifier that can handle both numeric and categorical attributes. SLIQ uses a pre-sorting technique in the tree-growth phase to reduce the cost of evaluating numeric attributes. This sorting procedure is integrated with a breadth-first tree growing strategy to enable SLIQ to classify disk-resident datasets. In addition, SLIQ uses a fast sub setting algorithm for determining splits for categorical attributes. SLIQ also uses a new tree-pruning algorithm based on the Minimum Description Length principle. This algorithm is inexpensive, and results in compact and accurate trees. The combination of these techniques enables SLIQ to scale for large data sets and classify data sets with a large number of classes, attributes, and examples.</w:t>
       </w:r>
     </w:p>
     <w:p>
@@ -413,11 +401,9 @@
       <w:r>
         <w:t xml:space="preserve">Update node </w:t>
       </w:r>
-      <w:proofErr w:type="gramStart"/>
-      <w:r>
-        <w:t>referenced  in</w:t>
-      </w:r>
-      <w:proofErr w:type="gramEnd"/>
+      <w:r>
+        <w:t>referenced in</w:t>
+      </w:r>
       <w:r>
         <w:t xml:space="preserve"> e to the child corresponding to the class c</w:t>
       </w:r>
@@ -440,11 +426,49 @@
       </w:r>
     </w:p>
     <w:p/>
-    <w:p>
-      <w:pPr>
-        <w:ind w:left="720" w:firstLine="720"/>
-      </w:pPr>
-    </w:p>
+    <w:p/>
+    <w:p/>
+    <w:p/>
+    <w:p/>
+    <w:p>
+      <w:pPr>
+        <w:pStyle w:val="ListParagraph"/>
+        <w:numPr>
+          <w:ilvl w:val="0"/>
+          <w:numId w:val="2"/>
+        </w:numPr>
+        <w:jc w:val="center"/>
+        <w:rPr>
+          <w:sz w:val="40"/>
+          <w:szCs w:val="40"/>
+        </w:rPr>
+      </w:pPr>
+      <w:r>
+        <w:rPr>
+          <w:sz w:val="40"/>
+          <w:szCs w:val="40"/>
+        </w:rPr>
+        <w:t>ARBC Classifier</w:t>
+      </w:r>
+    </w:p>
+    <w:p>
+      <w:pPr>
+        <w:rPr>
+          <w:sz w:val="28"/>
+          <w:szCs w:val="28"/>
+          <w:u w:val="single"/>
+        </w:rPr>
+      </w:pPr>
+      <w:r>
+        <w:rPr>
+          <w:sz w:val="28"/>
+          <w:szCs w:val="28"/>
+          <w:u w:val="single"/>
+        </w:rPr>
+        <w:t>Introduction:</w:t>
+      </w:r>
+    </w:p>
+    <w:p/>
     <w:sectPr>
       <w:pgSz w:w="12240" w:h="15840"/>
       <w:pgMar w:top="1440" w:right="1440" w:bottom="1440" w:left="1440" w:header="720" w:footer="720" w:gutter="0"/>

</xml_diff>